<commit_message>
Made final changes before presentation
</commit_message>
<xml_diff>
--- a/Project/Commands.docx
+++ b/Project/Commands.docx
@@ -365,7 +365,7 @@
           <w:rtl w:val="0"/>
           <w:lang w:val="en-US"/>
         </w:rPr>
-        <w:t>Objects: (todo)</w:t>
+        <w:t>Objects: (done)</w:t>
       </w:r>
     </w:p>
     <w:p>
@@ -397,64 +397,16 @@
           <w:rtl w:val="0"/>
           <w:lang w:val="en-US"/>
         </w:rPr>
-        <w:t xml:space="preserve">object </w:t>
-      </w:r>
-      <w:r>
-        <w:rPr>
-          <w:rFonts w:hAnsi="Andale Mono" w:hint="default"/>
-          <w:rtl w:val="0"/>
-          <w:lang w:val="en-US"/>
-        </w:rPr>
-        <w:t>…</w:t>
-      </w:r>
-    </w:p>
-    <w:p>
-      <w:pPr>
-        <w:pStyle w:val="Body"/>
-        <w:rPr>
-          <w:rFonts w:ascii="Andale Mono" w:cs="Andale Mono" w:hAnsi="Andale Mono" w:eastAsia="Andale Mono"/>
-        </w:rPr>
-      </w:pPr>
-    </w:p>
-    <w:p>
-      <w:pPr>
-        <w:pStyle w:val="Body"/>
-        <w:rPr>
-          <w:rFonts w:ascii="Andale Mono" w:cs="Andale Mono" w:hAnsi="Andale Mono" w:eastAsia="Andale Mono"/>
-        </w:rPr>
-      </w:pPr>
-    </w:p>
-    <w:p>
-      <w:pPr>
-        <w:pStyle w:val="Body"/>
-        <w:rPr>
-          <w:rFonts w:ascii="Lucida Grande" w:cs="Lucida Grande" w:hAnsi="Lucida Grande" w:eastAsia="Lucida Grande"/>
-          <w:b w:val="1"/>
-          <w:bCs w:val="1"/>
-          <w:sz w:val="24"/>
-          <w:szCs w:val="24"/>
-        </w:rPr>
-      </w:pPr>
-      <w:r>
-        <w:rPr>
-          <w:rFonts w:ascii="Lucida Grande"/>
-          <w:b w:val="1"/>
-          <w:bCs w:val="1"/>
-          <w:sz w:val="24"/>
-          <w:szCs w:val="24"/>
-          <w:rtl w:val="0"/>
-          <w:lang w:val="en-US"/>
-        </w:rPr>
-        <w:t>Variables: (done)</w:t>
-      </w:r>
-    </w:p>
-    <w:p>
-      <w:pPr>
-        <w:pStyle w:val="Body"/>
-        <w:rPr>
-          <w:rFonts w:ascii="Andale Mono" w:cs="Andale Mono" w:hAnsi="Andale Mono" w:eastAsia="Andale Mono"/>
-        </w:rPr>
-      </w:pPr>
+        <w:t xml:space="preserve">object ai add &lt;name&gt; </w:t>
+      </w:r>
+      <w:r>
+        <w:rPr>
+          <w:rFonts w:ascii="Andale Mono"/>
+          <w:rtl w:val="0"/>
+          <w:lang w:val="pt-PT"/>
+        </w:rPr>
+        <w:t>&lt;parameters&gt;</w:t>
+      </w:r>
     </w:p>
     <w:p>
       <w:pPr>
@@ -477,14 +429,14 @@
           <w:rtl w:val="0"/>
           <w:lang w:val="en-US"/>
         </w:rPr>
-        <w:t xml:space="preserve">variable </w:t>
-      </w:r>
-      <w:r>
-        <w:rPr>
-          <w:rFonts w:ascii="Andale Mono"/>
-          <w:rtl w:val="0"/>
-        </w:rPr>
-        <w:t xml:space="preserve">&lt;type&gt; </w:t>
+        <w:t xml:space="preserve">object background add </w:t>
+      </w:r>
+      <w:r>
+        <w:rPr>
+          <w:rFonts w:ascii="Andale Mono"/>
+          <w:rtl w:val="0"/>
+        </w:rPr>
+        <w:t>&lt;name&gt;</w:t>
       </w:r>
       <w:r>
         <w:rPr>
@@ -492,7 +444,15 @@
           <w:rtl w:val="0"/>
           <w:lang w:val="en-US"/>
         </w:rPr>
-        <w:t>add &lt;name&gt;</w:t>
+        <w:t xml:space="preserve"> </w:t>
+      </w:r>
+      <w:r>
+        <w:rPr>
+          <w:rFonts w:ascii="Andale Mono"/>
+          <w:rtl w:val="0"/>
+          <w:lang w:val="pt-PT"/>
+        </w:rPr>
+        <w:t>&lt;parameters&gt;</w:t>
       </w:r>
     </w:p>
     <w:p>
@@ -516,7 +476,14 @@
           <w:rtl w:val="0"/>
           <w:lang w:val="en-US"/>
         </w:rPr>
-        <w:t xml:space="preserve">variable &lt;type&gt; </w:t>
+        <w:t xml:space="preserve">object game add </w:t>
+      </w:r>
+      <w:r>
+        <w:rPr>
+          <w:rFonts w:ascii="Andale Mono"/>
+          <w:rtl w:val="0"/>
+        </w:rPr>
+        <w:t>&lt;name&gt;</w:t>
       </w:r>
       <w:r>
         <w:rPr>
@@ -524,15 +491,15 @@
           <w:rtl w:val="0"/>
           <w:lang w:val="en-US"/>
         </w:rPr>
-        <w:t xml:space="preserve">remove </w:t>
-      </w:r>
-      <w:r>
-        <w:rPr>
-          <w:rFonts w:ascii="Andale Mono"/>
-          <w:rtl w:val="0"/>
-          <w:lang w:val="en-US"/>
-        </w:rPr>
-        <w:t>&lt;name&gt;</w:t>
+        <w:t xml:space="preserve"> </w:t>
+      </w:r>
+      <w:r>
+        <w:rPr>
+          <w:rFonts w:ascii="Andale Mono"/>
+          <w:rtl w:val="0"/>
+          <w:lang w:val="pt-PT"/>
+        </w:rPr>
+        <w:t>&lt;parameters&gt;</w:t>
       </w:r>
     </w:p>
     <w:p>
@@ -556,14 +523,14 @@
           <w:rtl w:val="0"/>
           <w:lang w:val="en-US"/>
         </w:rPr>
-        <w:t xml:space="preserve">variable &lt;type&gt; </w:t>
-      </w:r>
-      <w:r>
-        <w:rPr>
-          <w:rFonts w:ascii="Andale Mono"/>
-          <w:rtl w:val="0"/>
-        </w:rPr>
-        <w:t xml:space="preserve">set </w:t>
+        <w:t xml:space="preserve">object hud add </w:t>
+      </w:r>
+      <w:r>
+        <w:rPr>
+          <w:rFonts w:ascii="Andale Mono"/>
+          <w:rtl w:val="0"/>
+        </w:rPr>
+        <w:t>&lt;name&gt;</w:t>
       </w:r>
       <w:r>
         <w:rPr>
@@ -571,116 +538,16 @@
           <w:rtl w:val="0"/>
           <w:lang w:val="en-US"/>
         </w:rPr>
-        <w:t>&lt;name&gt; &lt;operation&gt; &lt;value&gt;</w:t>
-      </w:r>
-    </w:p>
-    <w:p>
-      <w:pPr>
-        <w:pStyle w:val="Body"/>
-        <w:rPr>
-          <w:rFonts w:ascii="Andale Mono" w:cs="Andale Mono" w:hAnsi="Andale Mono" w:eastAsia="Andale Mono"/>
-        </w:rPr>
-      </w:pPr>
-    </w:p>
-    <w:p>
-      <w:pPr>
-        <w:pStyle w:val="Body"/>
-        <w:rPr>
-          <w:rFonts w:ascii="Andale Mono" w:cs="Andale Mono" w:hAnsi="Andale Mono" w:eastAsia="Andale Mono"/>
-        </w:rPr>
-      </w:pPr>
-      <w:r>
-        <w:rPr>
-          <w:rFonts w:ascii="Andale Mono"/>
-          <w:rtl w:val="0"/>
-          <w:lang w:val="en-US"/>
-        </w:rPr>
-        <w:t>&lt;type&gt; :</w:t>
-        <w:tab/>
-        <w:tab/>
-      </w:r>
-      <w:r>
-        <w:rPr>
-          <w:rFonts w:ascii="Andale Mono"/>
-          <w:rtl w:val="0"/>
-          <w:lang w:val="nl-NL"/>
-        </w:rPr>
-        <w:t xml:space="preserve">boolean, integer, </w:t>
-      </w:r>
-      <w:r>
-        <w:rPr>
-          <w:rFonts w:ascii="Andale Mono"/>
-          <w:rtl w:val="0"/>
-          <w:lang w:val="en-US"/>
-        </w:rPr>
-        <w:t>float</w:t>
-      </w:r>
-    </w:p>
-    <w:p>
-      <w:pPr>
-        <w:pStyle w:val="Body"/>
-        <w:rPr>
-          <w:rFonts w:ascii="Andale Mono" w:cs="Andale Mono" w:hAnsi="Andale Mono" w:eastAsia="Andale Mono"/>
-        </w:rPr>
-      </w:pPr>
-      <w:r>
-        <w:rPr>
-          <w:rFonts w:ascii="Andale Mono"/>
-          <w:rtl w:val="0"/>
-          <w:lang w:val="en-US"/>
-        </w:rPr>
-        <w:t>&lt;operation&gt; :</w:t>
-        <w:tab/>
-        <w:t>=, +=, -=, *= /=</w:t>
-      </w:r>
-    </w:p>
-    <w:p>
-      <w:pPr>
-        <w:pStyle w:val="Body"/>
-        <w:rPr>
-          <w:rFonts w:ascii="Andale Mono" w:cs="Andale Mono" w:hAnsi="Andale Mono" w:eastAsia="Andale Mono"/>
-        </w:rPr>
-      </w:pPr>
-    </w:p>
-    <w:p>
-      <w:pPr>
-        <w:pStyle w:val="Body"/>
-        <w:rPr>
-          <w:rFonts w:ascii="Andale Mono" w:cs="Andale Mono" w:hAnsi="Andale Mono" w:eastAsia="Andale Mono"/>
-        </w:rPr>
-      </w:pPr>
-    </w:p>
-    <w:p>
-      <w:pPr>
-        <w:pStyle w:val="Body"/>
-        <w:rPr>
-          <w:rFonts w:ascii="Lucida Grande" w:cs="Lucida Grande" w:hAnsi="Lucida Grande" w:eastAsia="Lucida Grande"/>
-          <w:b w:val="1"/>
-          <w:bCs w:val="1"/>
-          <w:sz w:val="24"/>
-          <w:szCs w:val="24"/>
-        </w:rPr>
-      </w:pPr>
-      <w:r>
-        <w:rPr>
-          <w:rFonts w:ascii="Lucida Grande"/>
-          <w:b w:val="1"/>
-          <w:bCs w:val="1"/>
-          <w:sz w:val="24"/>
-          <w:szCs w:val="24"/>
-          <w:rtl w:val="0"/>
-          <w:lang w:val="en-US"/>
-        </w:rPr>
-        <w:t>Triggers: (done)</w:t>
-      </w:r>
-    </w:p>
-    <w:p>
-      <w:pPr>
-        <w:pStyle w:val="Body"/>
-        <w:rPr>
-          <w:rFonts w:ascii="Andale Mono" w:cs="Andale Mono" w:hAnsi="Andale Mono" w:eastAsia="Andale Mono"/>
-        </w:rPr>
-      </w:pPr>
+        <w:t xml:space="preserve"> </w:t>
+      </w:r>
+      <w:r>
+        <w:rPr>
+          <w:rFonts w:ascii="Andale Mono"/>
+          <w:rtl w:val="0"/>
+          <w:lang w:val="pt-PT"/>
+        </w:rPr>
+        <w:t>&lt;parameters&gt;</w:t>
+      </w:r>
     </w:p>
     <w:p>
       <w:pPr>
@@ -703,14 +570,14 @@
           <w:rtl w:val="0"/>
           <w:lang w:val="en-US"/>
         </w:rPr>
-        <w:t>trigger</w:t>
-      </w:r>
-      <w:r>
-        <w:rPr>
-          <w:rFonts w:ascii="Andale Mono"/>
-          <w:rtl w:val="0"/>
-        </w:rPr>
-        <w:t xml:space="preserve"> &lt;type&gt;</w:t>
+        <w:t xml:space="preserve">object pickup add </w:t>
+      </w:r>
+      <w:r>
+        <w:rPr>
+          <w:rFonts w:ascii="Andale Mono"/>
+          <w:rtl w:val="0"/>
+        </w:rPr>
+        <w:t>&lt;name&gt;</w:t>
       </w:r>
       <w:r>
         <w:rPr>
@@ -718,22 +585,15 @@
           <w:rtl w:val="0"/>
           <w:lang w:val="en-US"/>
         </w:rPr>
-        <w:t xml:space="preserve"> add &lt;name&gt; </w:t>
-      </w:r>
-      <w:r>
-        <w:rPr>
-          <w:rFonts w:ascii="Andale Mono"/>
-          <w:rtl w:val="0"/>
-        </w:rPr>
-        <w:t>&lt;condition</w:t>
-      </w:r>
-      <w:r>
-        <w:rPr>
-          <w:rFonts w:ascii="Andale Mono"/>
-          <w:rtl w:val="0"/>
-          <w:lang w:val="en-US"/>
-        </w:rPr>
-        <w:t>&gt;</w:t>
+        <w:t xml:space="preserve"> </w:t>
+      </w:r>
+      <w:r>
+        <w:rPr>
+          <w:rFonts w:ascii="Andale Mono"/>
+          <w:rtl w:val="0"/>
+          <w:lang w:val="pt-PT"/>
+        </w:rPr>
+        <w:t>&lt;parameters&gt;</w:t>
       </w:r>
     </w:p>
     <w:p>
@@ -757,14 +617,14 @@
           <w:rtl w:val="0"/>
           <w:lang w:val="en-US"/>
         </w:rPr>
-        <w:t xml:space="preserve">trigger </w:t>
-      </w:r>
-      <w:r>
-        <w:rPr>
-          <w:rFonts w:ascii="Andale Mono"/>
-          <w:rtl w:val="0"/>
-        </w:rPr>
-        <w:t xml:space="preserve">&lt;type&gt; </w:t>
+        <w:t xml:space="preserve">object player add </w:t>
+      </w:r>
+      <w:r>
+        <w:rPr>
+          <w:rFonts w:ascii="Andale Mono"/>
+          <w:rtl w:val="0"/>
+        </w:rPr>
+        <w:t>&lt;name&gt;</w:t>
       </w:r>
       <w:r>
         <w:rPr>
@@ -772,7 +632,7 @@
           <w:rtl w:val="0"/>
           <w:lang w:val="en-US"/>
         </w:rPr>
-        <w:t>remove &lt;name&gt;</w:t>
+        <w:t xml:space="preserve"> &lt;parameters&gt;</w:t>
       </w:r>
     </w:p>
     <w:p>
@@ -781,6 +641,424 @@
         <w:numPr>
           <w:ilvl w:val="0"/>
           <w:numId w:val="14"/>
+        </w:numPr>
+        <w:ind w:left="180"/>
+        <w:rPr>
+          <w:rFonts w:ascii="Andale Mono" w:cs="Andale Mono" w:hAnsi="Andale Mono" w:eastAsia="Andale Mono"/>
+          <w:position w:val="-2"/>
+          <w:sz w:val="22"/>
+          <w:szCs w:val="22"/>
+        </w:rPr>
+      </w:pPr>
+      <w:r>
+        <w:rPr>
+          <w:rFonts w:ascii="Andale Mono"/>
+          <w:rtl w:val="0"/>
+          <w:lang w:val="en-US"/>
+        </w:rPr>
+        <w:t>object texture set &lt;name&gt; &lt;path&gt;</w:t>
+      </w:r>
+    </w:p>
+    <w:p>
+      <w:pPr>
+        <w:pStyle w:val="Body"/>
+        <w:rPr>
+          <w:rFonts w:ascii="Andale Mono" w:cs="Andale Mono" w:hAnsi="Andale Mono" w:eastAsia="Andale Mono"/>
+        </w:rPr>
+      </w:pPr>
+    </w:p>
+    <w:p>
+      <w:pPr>
+        <w:pStyle w:val="Body"/>
+        <w:rPr>
+          <w:rFonts w:ascii="Andale Mono" w:cs="Andale Mono" w:hAnsi="Andale Mono" w:eastAsia="Andale Mono"/>
+        </w:rPr>
+      </w:pPr>
+      <w:r>
+        <w:rPr>
+          <w:rFonts w:ascii="Andale Mono"/>
+          <w:rtl w:val="0"/>
+          <w:lang w:val="en-US"/>
+        </w:rPr>
+        <w:t>&lt;type&gt; :</w:t>
+        <w:tab/>
+        <w:tab/>
+        <w:t>player, npc, hud, background, game, pickup</w:t>
+      </w:r>
+    </w:p>
+    <w:p>
+      <w:pPr>
+        <w:pStyle w:val="Body"/>
+        <w:rPr>
+          <w:rFonts w:ascii="Andale Mono" w:cs="Andale Mono" w:hAnsi="Andale Mono" w:eastAsia="Andale Mono"/>
+        </w:rPr>
+      </w:pPr>
+    </w:p>
+    <w:p>
+      <w:pPr>
+        <w:pStyle w:val="Body"/>
+        <w:rPr>
+          <w:rFonts w:ascii="Andale Mono" w:cs="Andale Mono" w:hAnsi="Andale Mono" w:eastAsia="Andale Mono"/>
+        </w:rPr>
+      </w:pPr>
+    </w:p>
+    <w:p>
+      <w:pPr>
+        <w:pStyle w:val="Body"/>
+        <w:rPr>
+          <w:rFonts w:ascii="Lucida Grande" w:cs="Lucida Grande" w:hAnsi="Lucida Grande" w:eastAsia="Lucida Grande"/>
+          <w:b w:val="1"/>
+          <w:bCs w:val="1"/>
+          <w:sz w:val="24"/>
+          <w:szCs w:val="24"/>
+        </w:rPr>
+      </w:pPr>
+      <w:r>
+        <w:rPr>
+          <w:rFonts w:ascii="Lucida Grande"/>
+          <w:b w:val="1"/>
+          <w:bCs w:val="1"/>
+          <w:sz w:val="24"/>
+          <w:szCs w:val="24"/>
+          <w:rtl w:val="0"/>
+          <w:lang w:val="en-US"/>
+        </w:rPr>
+        <w:t>Variables: (done)</w:t>
+      </w:r>
+    </w:p>
+    <w:p>
+      <w:pPr>
+        <w:pStyle w:val="Body"/>
+        <w:rPr>
+          <w:rFonts w:ascii="Andale Mono" w:cs="Andale Mono" w:hAnsi="Andale Mono" w:eastAsia="Andale Mono"/>
+        </w:rPr>
+      </w:pPr>
+    </w:p>
+    <w:p>
+      <w:pPr>
+        <w:pStyle w:val="Body"/>
+        <w:numPr>
+          <w:ilvl w:val="0"/>
+          <w:numId w:val="15"/>
+        </w:numPr>
+        <w:ind w:left="180"/>
+        <w:rPr>
+          <w:rFonts w:ascii="Andale Mono" w:cs="Andale Mono" w:hAnsi="Andale Mono" w:eastAsia="Andale Mono"/>
+          <w:position w:val="-2"/>
+          <w:sz w:val="22"/>
+          <w:szCs w:val="22"/>
+        </w:rPr>
+      </w:pPr>
+      <w:r>
+        <w:rPr>
+          <w:rFonts w:ascii="Andale Mono"/>
+          <w:rtl w:val="0"/>
+          <w:lang w:val="en-US"/>
+        </w:rPr>
+        <w:t xml:space="preserve">variable </w:t>
+      </w:r>
+      <w:r>
+        <w:rPr>
+          <w:rFonts w:ascii="Andale Mono"/>
+          <w:rtl w:val="0"/>
+        </w:rPr>
+        <w:t xml:space="preserve">&lt;type&gt; </w:t>
+      </w:r>
+      <w:r>
+        <w:rPr>
+          <w:rFonts w:ascii="Andale Mono"/>
+          <w:rtl w:val="0"/>
+          <w:lang w:val="en-US"/>
+        </w:rPr>
+        <w:t>add &lt;name&gt;</w:t>
+      </w:r>
+    </w:p>
+    <w:p>
+      <w:pPr>
+        <w:pStyle w:val="Body"/>
+        <w:numPr>
+          <w:ilvl w:val="0"/>
+          <w:numId w:val="16"/>
+        </w:numPr>
+        <w:ind w:left="180"/>
+        <w:rPr>
+          <w:rFonts w:ascii="Andale Mono" w:cs="Andale Mono" w:hAnsi="Andale Mono" w:eastAsia="Andale Mono"/>
+          <w:position w:val="-2"/>
+          <w:sz w:val="22"/>
+          <w:szCs w:val="22"/>
+        </w:rPr>
+      </w:pPr>
+      <w:r>
+        <w:rPr>
+          <w:rFonts w:ascii="Andale Mono"/>
+          <w:rtl w:val="0"/>
+          <w:lang w:val="en-US"/>
+        </w:rPr>
+        <w:t xml:space="preserve">variable &lt;type&gt; </w:t>
+      </w:r>
+      <w:r>
+        <w:rPr>
+          <w:rFonts w:ascii="Andale Mono"/>
+          <w:rtl w:val="0"/>
+          <w:lang w:val="en-US"/>
+        </w:rPr>
+        <w:t xml:space="preserve">remove </w:t>
+      </w:r>
+      <w:r>
+        <w:rPr>
+          <w:rFonts w:ascii="Andale Mono"/>
+          <w:rtl w:val="0"/>
+          <w:lang w:val="en-US"/>
+        </w:rPr>
+        <w:t>&lt;name&gt;</w:t>
+      </w:r>
+    </w:p>
+    <w:p>
+      <w:pPr>
+        <w:pStyle w:val="Body"/>
+        <w:numPr>
+          <w:ilvl w:val="0"/>
+          <w:numId w:val="17"/>
+        </w:numPr>
+        <w:ind w:left="180"/>
+        <w:rPr>
+          <w:rFonts w:ascii="Andale Mono" w:cs="Andale Mono" w:hAnsi="Andale Mono" w:eastAsia="Andale Mono"/>
+          <w:position w:val="-2"/>
+          <w:sz w:val="22"/>
+          <w:szCs w:val="22"/>
+        </w:rPr>
+      </w:pPr>
+      <w:r>
+        <w:rPr>
+          <w:rFonts w:ascii="Andale Mono"/>
+          <w:rtl w:val="0"/>
+          <w:lang w:val="en-US"/>
+        </w:rPr>
+        <w:t xml:space="preserve">variable &lt;type&gt; </w:t>
+      </w:r>
+      <w:r>
+        <w:rPr>
+          <w:rFonts w:ascii="Andale Mono"/>
+          <w:rtl w:val="0"/>
+        </w:rPr>
+        <w:t xml:space="preserve">set </w:t>
+      </w:r>
+      <w:r>
+        <w:rPr>
+          <w:rFonts w:ascii="Andale Mono"/>
+          <w:rtl w:val="0"/>
+          <w:lang w:val="en-US"/>
+        </w:rPr>
+        <w:t>&lt;name&gt; &lt;operation&gt; &lt;value&gt;</w:t>
+      </w:r>
+    </w:p>
+    <w:p>
+      <w:pPr>
+        <w:pStyle w:val="Body"/>
+        <w:rPr>
+          <w:rFonts w:ascii="Andale Mono" w:cs="Andale Mono" w:hAnsi="Andale Mono" w:eastAsia="Andale Mono"/>
+        </w:rPr>
+      </w:pPr>
+    </w:p>
+    <w:p>
+      <w:pPr>
+        <w:pStyle w:val="Body"/>
+        <w:rPr>
+          <w:rFonts w:ascii="Andale Mono" w:cs="Andale Mono" w:hAnsi="Andale Mono" w:eastAsia="Andale Mono"/>
+        </w:rPr>
+      </w:pPr>
+      <w:r>
+        <w:rPr>
+          <w:rFonts w:ascii="Andale Mono"/>
+          <w:rtl w:val="0"/>
+          <w:lang w:val="en-US"/>
+        </w:rPr>
+        <w:t>&lt;type&gt; :</w:t>
+        <w:tab/>
+        <w:tab/>
+      </w:r>
+      <w:r>
+        <w:rPr>
+          <w:rFonts w:ascii="Andale Mono"/>
+          <w:rtl w:val="0"/>
+          <w:lang w:val="nl-NL"/>
+        </w:rPr>
+        <w:t xml:space="preserve">boolean, integer, </w:t>
+      </w:r>
+      <w:r>
+        <w:rPr>
+          <w:rFonts w:ascii="Andale Mono"/>
+          <w:rtl w:val="0"/>
+          <w:lang w:val="en-US"/>
+        </w:rPr>
+        <w:t>float</w:t>
+      </w:r>
+    </w:p>
+    <w:p>
+      <w:pPr>
+        <w:pStyle w:val="Body"/>
+        <w:rPr>
+          <w:rFonts w:ascii="Andale Mono" w:cs="Andale Mono" w:hAnsi="Andale Mono" w:eastAsia="Andale Mono"/>
+        </w:rPr>
+      </w:pPr>
+      <w:r>
+        <w:rPr>
+          <w:rFonts w:ascii="Andale Mono"/>
+          <w:rtl w:val="0"/>
+          <w:lang w:val="en-US"/>
+        </w:rPr>
+        <w:t>&lt;operation&gt; :</w:t>
+        <w:tab/>
+        <w:t>=, +=, -=, *= /=</w:t>
+      </w:r>
+    </w:p>
+    <w:p>
+      <w:pPr>
+        <w:pStyle w:val="Body"/>
+        <w:rPr>
+          <w:rFonts w:ascii="Andale Mono" w:cs="Andale Mono" w:hAnsi="Andale Mono" w:eastAsia="Andale Mono"/>
+        </w:rPr>
+      </w:pPr>
+    </w:p>
+    <w:p>
+      <w:pPr>
+        <w:pStyle w:val="Body"/>
+        <w:rPr>
+          <w:rFonts w:ascii="Andale Mono" w:cs="Andale Mono" w:hAnsi="Andale Mono" w:eastAsia="Andale Mono"/>
+        </w:rPr>
+      </w:pPr>
+    </w:p>
+    <w:p>
+      <w:pPr>
+        <w:pStyle w:val="Body"/>
+        <w:rPr>
+          <w:rFonts w:ascii="Lucida Grande" w:cs="Lucida Grande" w:hAnsi="Lucida Grande" w:eastAsia="Lucida Grande"/>
+          <w:b w:val="1"/>
+          <w:bCs w:val="1"/>
+          <w:sz w:val="24"/>
+          <w:szCs w:val="24"/>
+        </w:rPr>
+      </w:pPr>
+      <w:r>
+        <w:rPr>
+          <w:rFonts w:ascii="Lucida Grande"/>
+          <w:b w:val="1"/>
+          <w:bCs w:val="1"/>
+          <w:sz w:val="24"/>
+          <w:szCs w:val="24"/>
+          <w:rtl w:val="0"/>
+          <w:lang w:val="en-US"/>
+        </w:rPr>
+        <w:t>Triggers: (done)</w:t>
+      </w:r>
+    </w:p>
+    <w:p>
+      <w:pPr>
+        <w:pStyle w:val="Body"/>
+        <w:rPr>
+          <w:rFonts w:ascii="Andale Mono" w:cs="Andale Mono" w:hAnsi="Andale Mono" w:eastAsia="Andale Mono"/>
+        </w:rPr>
+      </w:pPr>
+    </w:p>
+    <w:p>
+      <w:pPr>
+        <w:pStyle w:val="Body"/>
+        <w:numPr>
+          <w:ilvl w:val="0"/>
+          <w:numId w:val="18"/>
+        </w:numPr>
+        <w:ind w:left="180"/>
+        <w:rPr>
+          <w:rFonts w:ascii="Andale Mono" w:cs="Andale Mono" w:hAnsi="Andale Mono" w:eastAsia="Andale Mono"/>
+          <w:position w:val="-2"/>
+          <w:sz w:val="22"/>
+          <w:szCs w:val="22"/>
+        </w:rPr>
+      </w:pPr>
+      <w:r>
+        <w:rPr>
+          <w:rFonts w:ascii="Andale Mono"/>
+          <w:rtl w:val="0"/>
+          <w:lang w:val="en-US"/>
+        </w:rPr>
+        <w:t>trigger</w:t>
+      </w:r>
+      <w:r>
+        <w:rPr>
+          <w:rFonts w:ascii="Andale Mono"/>
+          <w:rtl w:val="0"/>
+        </w:rPr>
+        <w:t xml:space="preserve"> &lt;type&gt;</w:t>
+      </w:r>
+      <w:r>
+        <w:rPr>
+          <w:rFonts w:ascii="Andale Mono"/>
+          <w:rtl w:val="0"/>
+          <w:lang w:val="en-US"/>
+        </w:rPr>
+        <w:t xml:space="preserve"> add &lt;name&gt; </w:t>
+      </w:r>
+      <w:r>
+        <w:rPr>
+          <w:rFonts w:ascii="Andale Mono"/>
+          <w:rtl w:val="0"/>
+        </w:rPr>
+        <w:t>&lt;condition</w:t>
+      </w:r>
+      <w:r>
+        <w:rPr>
+          <w:rFonts w:ascii="Andale Mono"/>
+          <w:rtl w:val="0"/>
+          <w:lang w:val="en-US"/>
+        </w:rPr>
+        <w:t>&gt;</w:t>
+      </w:r>
+    </w:p>
+    <w:p>
+      <w:pPr>
+        <w:pStyle w:val="Body"/>
+        <w:numPr>
+          <w:ilvl w:val="0"/>
+          <w:numId w:val="19"/>
+        </w:numPr>
+        <w:ind w:left="180"/>
+        <w:rPr>
+          <w:rFonts w:ascii="Andale Mono" w:cs="Andale Mono" w:hAnsi="Andale Mono" w:eastAsia="Andale Mono"/>
+          <w:position w:val="-2"/>
+          <w:sz w:val="22"/>
+          <w:szCs w:val="22"/>
+        </w:rPr>
+      </w:pPr>
+      <w:r>
+        <w:rPr>
+          <w:rFonts w:ascii="Andale Mono"/>
+          <w:rtl w:val="0"/>
+          <w:lang w:val="en-US"/>
+        </w:rPr>
+        <w:t xml:space="preserve">trigger </w:t>
+      </w:r>
+      <w:r>
+        <w:rPr>
+          <w:rFonts w:ascii="Andale Mono"/>
+          <w:rtl w:val="0"/>
+        </w:rPr>
+        <w:t xml:space="preserve">&lt;type&gt; </w:t>
+      </w:r>
+      <w:r>
+        <w:rPr>
+          <w:rFonts w:ascii="Andale Mono"/>
+          <w:rtl w:val="0"/>
+          <w:lang w:val="en-US"/>
+        </w:rPr>
+        <w:t>remove &lt;name&gt;</w:t>
+      </w:r>
+    </w:p>
+    <w:p>
+      <w:pPr>
+        <w:pStyle w:val="Body"/>
+        <w:numPr>
+          <w:ilvl w:val="0"/>
+          <w:numId w:val="20"/>
         </w:numPr>
         <w:ind w:left="180"/>
         <w:rPr>
@@ -3144,6 +3422,1002 @@
     </w:lvl>
   </w:abstractNum>
   <w:abstractNum w:abstractNumId="13">
+    <w:multiLevelType w:val="multilevel"/>
+    <w:styleLink w:val="Bullet"/>
+    <w:lvl w:ilvl="0">
+      <w:start w:val="0"/>
+      <w:numFmt w:val="bullet"/>
+      <w:suff w:val="tab"/>
+      <w:lvlText w:val="•"/>
+      <w:lvlJc w:val="left"/>
+      <w:pPr>
+        <w:tabs>
+          <w:tab w:val="num" w:pos="180"/>
+          <w:tab w:val="clear" w:pos="0"/>
+        </w:tabs>
+        <w:ind w:left="180" w:hanging="180"/>
+      </w:pPr>
+      <w:rPr>
+        <w:rFonts w:ascii="Andale Mono" w:cs="Andale Mono" w:hAnsi="Andale Mono" w:eastAsia="Andale Mono"/>
+        <w:position w:val="-2"/>
+      </w:rPr>
+    </w:lvl>
+    <w:lvl w:ilvl="1">
+      <w:start w:val="1"/>
+      <w:numFmt w:val="bullet"/>
+      <w:suff w:val="tab"/>
+      <w:lvlText w:val="•"/>
+      <w:lvlJc w:val="left"/>
+      <w:pPr>
+        <w:tabs>
+          <w:tab w:val="num" w:pos="360"/>
+          <w:tab w:val="clear" w:pos="0"/>
+        </w:tabs>
+        <w:ind w:left="360" w:hanging="180"/>
+      </w:pPr>
+      <w:rPr>
+        <w:rFonts w:ascii="Andale Mono" w:cs="Andale Mono" w:hAnsi="Andale Mono" w:eastAsia="Andale Mono"/>
+        <w:position w:val="-2"/>
+      </w:rPr>
+    </w:lvl>
+    <w:lvl w:ilvl="2">
+      <w:start w:val="1"/>
+      <w:numFmt w:val="bullet"/>
+      <w:suff w:val="tab"/>
+      <w:lvlText w:val="•"/>
+      <w:lvlJc w:val="left"/>
+      <w:pPr>
+        <w:tabs>
+          <w:tab w:val="num" w:pos="540"/>
+          <w:tab w:val="clear" w:pos="0"/>
+        </w:tabs>
+        <w:ind w:left="540" w:hanging="180"/>
+      </w:pPr>
+      <w:rPr>
+        <w:rFonts w:ascii="Andale Mono" w:cs="Andale Mono" w:hAnsi="Andale Mono" w:eastAsia="Andale Mono"/>
+        <w:position w:val="-2"/>
+      </w:rPr>
+    </w:lvl>
+    <w:lvl w:ilvl="3">
+      <w:start w:val="1"/>
+      <w:numFmt w:val="bullet"/>
+      <w:suff w:val="tab"/>
+      <w:lvlText w:val="•"/>
+      <w:lvlJc w:val="left"/>
+      <w:pPr>
+        <w:tabs>
+          <w:tab w:val="num" w:pos="720"/>
+          <w:tab w:val="clear" w:pos="0"/>
+        </w:tabs>
+        <w:ind w:left="720" w:hanging="180"/>
+      </w:pPr>
+      <w:rPr>
+        <w:rFonts w:ascii="Andale Mono" w:cs="Andale Mono" w:hAnsi="Andale Mono" w:eastAsia="Andale Mono"/>
+        <w:position w:val="-2"/>
+      </w:rPr>
+    </w:lvl>
+    <w:lvl w:ilvl="4">
+      <w:start w:val="1"/>
+      <w:numFmt w:val="bullet"/>
+      <w:suff w:val="tab"/>
+      <w:lvlText w:val="•"/>
+      <w:lvlJc w:val="left"/>
+      <w:pPr>
+        <w:tabs>
+          <w:tab w:val="num" w:pos="900"/>
+          <w:tab w:val="clear" w:pos="0"/>
+        </w:tabs>
+        <w:ind w:left="900" w:hanging="180"/>
+      </w:pPr>
+      <w:rPr>
+        <w:rFonts w:ascii="Andale Mono" w:cs="Andale Mono" w:hAnsi="Andale Mono" w:eastAsia="Andale Mono"/>
+        <w:position w:val="-2"/>
+      </w:rPr>
+    </w:lvl>
+    <w:lvl w:ilvl="5">
+      <w:start w:val="1"/>
+      <w:numFmt w:val="bullet"/>
+      <w:suff w:val="tab"/>
+      <w:lvlText w:val="•"/>
+      <w:lvlJc w:val="left"/>
+      <w:pPr>
+        <w:tabs>
+          <w:tab w:val="num" w:pos="1080"/>
+          <w:tab w:val="clear" w:pos="0"/>
+        </w:tabs>
+        <w:ind w:left="1080" w:hanging="180"/>
+      </w:pPr>
+      <w:rPr>
+        <w:rFonts w:ascii="Andale Mono" w:cs="Andale Mono" w:hAnsi="Andale Mono" w:eastAsia="Andale Mono"/>
+        <w:position w:val="-2"/>
+      </w:rPr>
+    </w:lvl>
+    <w:lvl w:ilvl="6">
+      <w:start w:val="1"/>
+      <w:numFmt w:val="bullet"/>
+      <w:suff w:val="tab"/>
+      <w:lvlText w:val="•"/>
+      <w:lvlJc w:val="left"/>
+      <w:pPr>
+        <w:tabs>
+          <w:tab w:val="num" w:pos="1260"/>
+          <w:tab w:val="clear" w:pos="0"/>
+        </w:tabs>
+        <w:ind w:left="1260" w:hanging="180"/>
+      </w:pPr>
+      <w:rPr>
+        <w:rFonts w:ascii="Andale Mono" w:cs="Andale Mono" w:hAnsi="Andale Mono" w:eastAsia="Andale Mono"/>
+        <w:position w:val="-2"/>
+      </w:rPr>
+    </w:lvl>
+    <w:lvl w:ilvl="7">
+      <w:start w:val="1"/>
+      <w:numFmt w:val="bullet"/>
+      <w:suff w:val="tab"/>
+      <w:lvlText w:val="•"/>
+      <w:lvlJc w:val="left"/>
+      <w:pPr>
+        <w:tabs>
+          <w:tab w:val="num" w:pos="1440"/>
+          <w:tab w:val="clear" w:pos="0"/>
+        </w:tabs>
+        <w:ind w:left="1440" w:hanging="180"/>
+      </w:pPr>
+      <w:rPr>
+        <w:rFonts w:ascii="Andale Mono" w:cs="Andale Mono" w:hAnsi="Andale Mono" w:eastAsia="Andale Mono"/>
+        <w:position w:val="-2"/>
+      </w:rPr>
+    </w:lvl>
+    <w:lvl w:ilvl="8">
+      <w:start w:val="1"/>
+      <w:numFmt w:val="bullet"/>
+      <w:suff w:val="tab"/>
+      <w:lvlText w:val="•"/>
+      <w:lvlJc w:val="left"/>
+      <w:pPr>
+        <w:tabs>
+          <w:tab w:val="num" w:pos="1620"/>
+          <w:tab w:val="clear" w:pos="0"/>
+        </w:tabs>
+        <w:ind w:left="1620" w:hanging="180"/>
+      </w:pPr>
+      <w:rPr>
+        <w:rFonts w:ascii="Andale Mono" w:cs="Andale Mono" w:hAnsi="Andale Mono" w:eastAsia="Andale Mono"/>
+        <w:position w:val="-2"/>
+      </w:rPr>
+    </w:lvl>
+  </w:abstractNum>
+  <w:abstractNum w:abstractNumId="14">
+    <w:multiLevelType w:val="multilevel"/>
+    <w:styleLink w:val="Bullet"/>
+    <w:lvl w:ilvl="0">
+      <w:start w:val="0"/>
+      <w:numFmt w:val="bullet"/>
+      <w:suff w:val="tab"/>
+      <w:lvlText w:val="•"/>
+      <w:lvlJc w:val="left"/>
+      <w:pPr>
+        <w:tabs>
+          <w:tab w:val="num" w:pos="180"/>
+          <w:tab w:val="clear" w:pos="0"/>
+        </w:tabs>
+        <w:ind w:left="180" w:hanging="180"/>
+      </w:pPr>
+      <w:rPr>
+        <w:rFonts w:ascii="Andale Mono" w:cs="Andale Mono" w:hAnsi="Andale Mono" w:eastAsia="Andale Mono"/>
+        <w:position w:val="-2"/>
+      </w:rPr>
+    </w:lvl>
+    <w:lvl w:ilvl="1">
+      <w:start w:val="1"/>
+      <w:numFmt w:val="bullet"/>
+      <w:suff w:val="tab"/>
+      <w:lvlText w:val="•"/>
+      <w:lvlJc w:val="left"/>
+      <w:pPr>
+        <w:tabs>
+          <w:tab w:val="num" w:pos="360"/>
+          <w:tab w:val="clear" w:pos="0"/>
+        </w:tabs>
+        <w:ind w:left="360" w:hanging="180"/>
+      </w:pPr>
+      <w:rPr>
+        <w:rFonts w:ascii="Andale Mono" w:cs="Andale Mono" w:hAnsi="Andale Mono" w:eastAsia="Andale Mono"/>
+        <w:position w:val="-2"/>
+      </w:rPr>
+    </w:lvl>
+    <w:lvl w:ilvl="2">
+      <w:start w:val="1"/>
+      <w:numFmt w:val="bullet"/>
+      <w:suff w:val="tab"/>
+      <w:lvlText w:val="•"/>
+      <w:lvlJc w:val="left"/>
+      <w:pPr>
+        <w:tabs>
+          <w:tab w:val="num" w:pos="540"/>
+          <w:tab w:val="clear" w:pos="0"/>
+        </w:tabs>
+        <w:ind w:left="540" w:hanging="180"/>
+      </w:pPr>
+      <w:rPr>
+        <w:rFonts w:ascii="Andale Mono" w:cs="Andale Mono" w:hAnsi="Andale Mono" w:eastAsia="Andale Mono"/>
+        <w:position w:val="-2"/>
+      </w:rPr>
+    </w:lvl>
+    <w:lvl w:ilvl="3">
+      <w:start w:val="1"/>
+      <w:numFmt w:val="bullet"/>
+      <w:suff w:val="tab"/>
+      <w:lvlText w:val="•"/>
+      <w:lvlJc w:val="left"/>
+      <w:pPr>
+        <w:tabs>
+          <w:tab w:val="num" w:pos="720"/>
+          <w:tab w:val="clear" w:pos="0"/>
+        </w:tabs>
+        <w:ind w:left="720" w:hanging="180"/>
+      </w:pPr>
+      <w:rPr>
+        <w:rFonts w:ascii="Andale Mono" w:cs="Andale Mono" w:hAnsi="Andale Mono" w:eastAsia="Andale Mono"/>
+        <w:position w:val="-2"/>
+      </w:rPr>
+    </w:lvl>
+    <w:lvl w:ilvl="4">
+      <w:start w:val="1"/>
+      <w:numFmt w:val="bullet"/>
+      <w:suff w:val="tab"/>
+      <w:lvlText w:val="•"/>
+      <w:lvlJc w:val="left"/>
+      <w:pPr>
+        <w:tabs>
+          <w:tab w:val="num" w:pos="900"/>
+          <w:tab w:val="clear" w:pos="0"/>
+        </w:tabs>
+        <w:ind w:left="900" w:hanging="180"/>
+      </w:pPr>
+      <w:rPr>
+        <w:rFonts w:ascii="Andale Mono" w:cs="Andale Mono" w:hAnsi="Andale Mono" w:eastAsia="Andale Mono"/>
+        <w:position w:val="-2"/>
+      </w:rPr>
+    </w:lvl>
+    <w:lvl w:ilvl="5">
+      <w:start w:val="1"/>
+      <w:numFmt w:val="bullet"/>
+      <w:suff w:val="tab"/>
+      <w:lvlText w:val="•"/>
+      <w:lvlJc w:val="left"/>
+      <w:pPr>
+        <w:tabs>
+          <w:tab w:val="num" w:pos="1080"/>
+          <w:tab w:val="clear" w:pos="0"/>
+        </w:tabs>
+        <w:ind w:left="1080" w:hanging="180"/>
+      </w:pPr>
+      <w:rPr>
+        <w:rFonts w:ascii="Andale Mono" w:cs="Andale Mono" w:hAnsi="Andale Mono" w:eastAsia="Andale Mono"/>
+        <w:position w:val="-2"/>
+      </w:rPr>
+    </w:lvl>
+    <w:lvl w:ilvl="6">
+      <w:start w:val="1"/>
+      <w:numFmt w:val="bullet"/>
+      <w:suff w:val="tab"/>
+      <w:lvlText w:val="•"/>
+      <w:lvlJc w:val="left"/>
+      <w:pPr>
+        <w:tabs>
+          <w:tab w:val="num" w:pos="1260"/>
+          <w:tab w:val="clear" w:pos="0"/>
+        </w:tabs>
+        <w:ind w:left="1260" w:hanging="180"/>
+      </w:pPr>
+      <w:rPr>
+        <w:rFonts w:ascii="Andale Mono" w:cs="Andale Mono" w:hAnsi="Andale Mono" w:eastAsia="Andale Mono"/>
+        <w:position w:val="-2"/>
+      </w:rPr>
+    </w:lvl>
+    <w:lvl w:ilvl="7">
+      <w:start w:val="1"/>
+      <w:numFmt w:val="bullet"/>
+      <w:suff w:val="tab"/>
+      <w:lvlText w:val="•"/>
+      <w:lvlJc w:val="left"/>
+      <w:pPr>
+        <w:tabs>
+          <w:tab w:val="num" w:pos="1440"/>
+          <w:tab w:val="clear" w:pos="0"/>
+        </w:tabs>
+        <w:ind w:left="1440" w:hanging="180"/>
+      </w:pPr>
+      <w:rPr>
+        <w:rFonts w:ascii="Andale Mono" w:cs="Andale Mono" w:hAnsi="Andale Mono" w:eastAsia="Andale Mono"/>
+        <w:position w:val="-2"/>
+      </w:rPr>
+    </w:lvl>
+    <w:lvl w:ilvl="8">
+      <w:start w:val="1"/>
+      <w:numFmt w:val="bullet"/>
+      <w:suff w:val="tab"/>
+      <w:lvlText w:val="•"/>
+      <w:lvlJc w:val="left"/>
+      <w:pPr>
+        <w:tabs>
+          <w:tab w:val="num" w:pos="1620"/>
+          <w:tab w:val="clear" w:pos="0"/>
+        </w:tabs>
+        <w:ind w:left="1620" w:hanging="180"/>
+      </w:pPr>
+      <w:rPr>
+        <w:rFonts w:ascii="Andale Mono" w:cs="Andale Mono" w:hAnsi="Andale Mono" w:eastAsia="Andale Mono"/>
+        <w:position w:val="-2"/>
+      </w:rPr>
+    </w:lvl>
+  </w:abstractNum>
+  <w:abstractNum w:abstractNumId="15">
+    <w:multiLevelType w:val="multilevel"/>
+    <w:styleLink w:val="Bullet"/>
+    <w:lvl w:ilvl="0">
+      <w:start w:val="0"/>
+      <w:numFmt w:val="bullet"/>
+      <w:suff w:val="tab"/>
+      <w:lvlText w:val="•"/>
+      <w:lvlJc w:val="left"/>
+      <w:pPr>
+        <w:tabs>
+          <w:tab w:val="num" w:pos="180"/>
+          <w:tab w:val="clear" w:pos="0"/>
+        </w:tabs>
+        <w:ind w:left="180" w:hanging="180"/>
+      </w:pPr>
+      <w:rPr>
+        <w:rFonts w:ascii="Andale Mono" w:cs="Andale Mono" w:hAnsi="Andale Mono" w:eastAsia="Andale Mono"/>
+        <w:position w:val="-2"/>
+      </w:rPr>
+    </w:lvl>
+    <w:lvl w:ilvl="1">
+      <w:start w:val="1"/>
+      <w:numFmt w:val="bullet"/>
+      <w:suff w:val="tab"/>
+      <w:lvlText w:val="•"/>
+      <w:lvlJc w:val="left"/>
+      <w:pPr>
+        <w:tabs>
+          <w:tab w:val="num" w:pos="360"/>
+          <w:tab w:val="clear" w:pos="0"/>
+        </w:tabs>
+        <w:ind w:left="360" w:hanging="180"/>
+      </w:pPr>
+      <w:rPr>
+        <w:rFonts w:ascii="Andale Mono" w:cs="Andale Mono" w:hAnsi="Andale Mono" w:eastAsia="Andale Mono"/>
+        <w:position w:val="-2"/>
+      </w:rPr>
+    </w:lvl>
+    <w:lvl w:ilvl="2">
+      <w:start w:val="1"/>
+      <w:numFmt w:val="bullet"/>
+      <w:suff w:val="tab"/>
+      <w:lvlText w:val="•"/>
+      <w:lvlJc w:val="left"/>
+      <w:pPr>
+        <w:tabs>
+          <w:tab w:val="num" w:pos="540"/>
+          <w:tab w:val="clear" w:pos="0"/>
+        </w:tabs>
+        <w:ind w:left="540" w:hanging="180"/>
+      </w:pPr>
+      <w:rPr>
+        <w:rFonts w:ascii="Andale Mono" w:cs="Andale Mono" w:hAnsi="Andale Mono" w:eastAsia="Andale Mono"/>
+        <w:position w:val="-2"/>
+      </w:rPr>
+    </w:lvl>
+    <w:lvl w:ilvl="3">
+      <w:start w:val="1"/>
+      <w:numFmt w:val="bullet"/>
+      <w:suff w:val="tab"/>
+      <w:lvlText w:val="•"/>
+      <w:lvlJc w:val="left"/>
+      <w:pPr>
+        <w:tabs>
+          <w:tab w:val="num" w:pos="720"/>
+          <w:tab w:val="clear" w:pos="0"/>
+        </w:tabs>
+        <w:ind w:left="720" w:hanging="180"/>
+      </w:pPr>
+      <w:rPr>
+        <w:rFonts w:ascii="Andale Mono" w:cs="Andale Mono" w:hAnsi="Andale Mono" w:eastAsia="Andale Mono"/>
+        <w:position w:val="-2"/>
+      </w:rPr>
+    </w:lvl>
+    <w:lvl w:ilvl="4">
+      <w:start w:val="1"/>
+      <w:numFmt w:val="bullet"/>
+      <w:suff w:val="tab"/>
+      <w:lvlText w:val="•"/>
+      <w:lvlJc w:val="left"/>
+      <w:pPr>
+        <w:tabs>
+          <w:tab w:val="num" w:pos="900"/>
+          <w:tab w:val="clear" w:pos="0"/>
+        </w:tabs>
+        <w:ind w:left="900" w:hanging="180"/>
+      </w:pPr>
+      <w:rPr>
+        <w:rFonts w:ascii="Andale Mono" w:cs="Andale Mono" w:hAnsi="Andale Mono" w:eastAsia="Andale Mono"/>
+        <w:position w:val="-2"/>
+      </w:rPr>
+    </w:lvl>
+    <w:lvl w:ilvl="5">
+      <w:start w:val="1"/>
+      <w:numFmt w:val="bullet"/>
+      <w:suff w:val="tab"/>
+      <w:lvlText w:val="•"/>
+      <w:lvlJc w:val="left"/>
+      <w:pPr>
+        <w:tabs>
+          <w:tab w:val="num" w:pos="1080"/>
+          <w:tab w:val="clear" w:pos="0"/>
+        </w:tabs>
+        <w:ind w:left="1080" w:hanging="180"/>
+      </w:pPr>
+      <w:rPr>
+        <w:rFonts w:ascii="Andale Mono" w:cs="Andale Mono" w:hAnsi="Andale Mono" w:eastAsia="Andale Mono"/>
+        <w:position w:val="-2"/>
+      </w:rPr>
+    </w:lvl>
+    <w:lvl w:ilvl="6">
+      <w:start w:val="1"/>
+      <w:numFmt w:val="bullet"/>
+      <w:suff w:val="tab"/>
+      <w:lvlText w:val="•"/>
+      <w:lvlJc w:val="left"/>
+      <w:pPr>
+        <w:tabs>
+          <w:tab w:val="num" w:pos="1260"/>
+          <w:tab w:val="clear" w:pos="0"/>
+        </w:tabs>
+        <w:ind w:left="1260" w:hanging="180"/>
+      </w:pPr>
+      <w:rPr>
+        <w:rFonts w:ascii="Andale Mono" w:cs="Andale Mono" w:hAnsi="Andale Mono" w:eastAsia="Andale Mono"/>
+        <w:position w:val="-2"/>
+      </w:rPr>
+    </w:lvl>
+    <w:lvl w:ilvl="7">
+      <w:start w:val="1"/>
+      <w:numFmt w:val="bullet"/>
+      <w:suff w:val="tab"/>
+      <w:lvlText w:val="•"/>
+      <w:lvlJc w:val="left"/>
+      <w:pPr>
+        <w:tabs>
+          <w:tab w:val="num" w:pos="1440"/>
+          <w:tab w:val="clear" w:pos="0"/>
+        </w:tabs>
+        <w:ind w:left="1440" w:hanging="180"/>
+      </w:pPr>
+      <w:rPr>
+        <w:rFonts w:ascii="Andale Mono" w:cs="Andale Mono" w:hAnsi="Andale Mono" w:eastAsia="Andale Mono"/>
+        <w:position w:val="-2"/>
+      </w:rPr>
+    </w:lvl>
+    <w:lvl w:ilvl="8">
+      <w:start w:val="1"/>
+      <w:numFmt w:val="bullet"/>
+      <w:suff w:val="tab"/>
+      <w:lvlText w:val="•"/>
+      <w:lvlJc w:val="left"/>
+      <w:pPr>
+        <w:tabs>
+          <w:tab w:val="num" w:pos="1620"/>
+          <w:tab w:val="clear" w:pos="0"/>
+        </w:tabs>
+        <w:ind w:left="1620" w:hanging="180"/>
+      </w:pPr>
+      <w:rPr>
+        <w:rFonts w:ascii="Andale Mono" w:cs="Andale Mono" w:hAnsi="Andale Mono" w:eastAsia="Andale Mono"/>
+        <w:position w:val="-2"/>
+      </w:rPr>
+    </w:lvl>
+  </w:abstractNum>
+  <w:abstractNum w:abstractNumId="16">
+    <w:multiLevelType w:val="multilevel"/>
+    <w:styleLink w:val="Bullet"/>
+    <w:lvl w:ilvl="0">
+      <w:start w:val="0"/>
+      <w:numFmt w:val="bullet"/>
+      <w:suff w:val="tab"/>
+      <w:lvlText w:val="•"/>
+      <w:lvlJc w:val="left"/>
+      <w:pPr>
+        <w:tabs>
+          <w:tab w:val="num" w:pos="180"/>
+          <w:tab w:val="clear" w:pos="0"/>
+        </w:tabs>
+        <w:ind w:left="180" w:hanging="180"/>
+      </w:pPr>
+      <w:rPr>
+        <w:rFonts w:ascii="Andale Mono" w:cs="Andale Mono" w:hAnsi="Andale Mono" w:eastAsia="Andale Mono"/>
+        <w:position w:val="-2"/>
+      </w:rPr>
+    </w:lvl>
+    <w:lvl w:ilvl="1">
+      <w:start w:val="1"/>
+      <w:numFmt w:val="bullet"/>
+      <w:suff w:val="tab"/>
+      <w:lvlText w:val="•"/>
+      <w:lvlJc w:val="left"/>
+      <w:pPr>
+        <w:tabs>
+          <w:tab w:val="num" w:pos="360"/>
+          <w:tab w:val="clear" w:pos="0"/>
+        </w:tabs>
+        <w:ind w:left="360" w:hanging="180"/>
+      </w:pPr>
+      <w:rPr>
+        <w:rFonts w:ascii="Andale Mono" w:cs="Andale Mono" w:hAnsi="Andale Mono" w:eastAsia="Andale Mono"/>
+        <w:position w:val="-2"/>
+      </w:rPr>
+    </w:lvl>
+    <w:lvl w:ilvl="2">
+      <w:start w:val="1"/>
+      <w:numFmt w:val="bullet"/>
+      <w:suff w:val="tab"/>
+      <w:lvlText w:val="•"/>
+      <w:lvlJc w:val="left"/>
+      <w:pPr>
+        <w:tabs>
+          <w:tab w:val="num" w:pos="540"/>
+          <w:tab w:val="clear" w:pos="0"/>
+        </w:tabs>
+        <w:ind w:left="540" w:hanging="180"/>
+      </w:pPr>
+      <w:rPr>
+        <w:rFonts w:ascii="Andale Mono" w:cs="Andale Mono" w:hAnsi="Andale Mono" w:eastAsia="Andale Mono"/>
+        <w:position w:val="-2"/>
+      </w:rPr>
+    </w:lvl>
+    <w:lvl w:ilvl="3">
+      <w:start w:val="1"/>
+      <w:numFmt w:val="bullet"/>
+      <w:suff w:val="tab"/>
+      <w:lvlText w:val="•"/>
+      <w:lvlJc w:val="left"/>
+      <w:pPr>
+        <w:tabs>
+          <w:tab w:val="num" w:pos="720"/>
+          <w:tab w:val="clear" w:pos="0"/>
+        </w:tabs>
+        <w:ind w:left="720" w:hanging="180"/>
+      </w:pPr>
+      <w:rPr>
+        <w:rFonts w:ascii="Andale Mono" w:cs="Andale Mono" w:hAnsi="Andale Mono" w:eastAsia="Andale Mono"/>
+        <w:position w:val="-2"/>
+      </w:rPr>
+    </w:lvl>
+    <w:lvl w:ilvl="4">
+      <w:start w:val="1"/>
+      <w:numFmt w:val="bullet"/>
+      <w:suff w:val="tab"/>
+      <w:lvlText w:val="•"/>
+      <w:lvlJc w:val="left"/>
+      <w:pPr>
+        <w:tabs>
+          <w:tab w:val="num" w:pos="900"/>
+          <w:tab w:val="clear" w:pos="0"/>
+        </w:tabs>
+        <w:ind w:left="900" w:hanging="180"/>
+      </w:pPr>
+      <w:rPr>
+        <w:rFonts w:ascii="Andale Mono" w:cs="Andale Mono" w:hAnsi="Andale Mono" w:eastAsia="Andale Mono"/>
+        <w:position w:val="-2"/>
+      </w:rPr>
+    </w:lvl>
+    <w:lvl w:ilvl="5">
+      <w:start w:val="1"/>
+      <w:numFmt w:val="bullet"/>
+      <w:suff w:val="tab"/>
+      <w:lvlText w:val="•"/>
+      <w:lvlJc w:val="left"/>
+      <w:pPr>
+        <w:tabs>
+          <w:tab w:val="num" w:pos="1080"/>
+          <w:tab w:val="clear" w:pos="0"/>
+        </w:tabs>
+        <w:ind w:left="1080" w:hanging="180"/>
+      </w:pPr>
+      <w:rPr>
+        <w:rFonts w:ascii="Andale Mono" w:cs="Andale Mono" w:hAnsi="Andale Mono" w:eastAsia="Andale Mono"/>
+        <w:position w:val="-2"/>
+      </w:rPr>
+    </w:lvl>
+    <w:lvl w:ilvl="6">
+      <w:start w:val="1"/>
+      <w:numFmt w:val="bullet"/>
+      <w:suff w:val="tab"/>
+      <w:lvlText w:val="•"/>
+      <w:lvlJc w:val="left"/>
+      <w:pPr>
+        <w:tabs>
+          <w:tab w:val="num" w:pos="1260"/>
+          <w:tab w:val="clear" w:pos="0"/>
+        </w:tabs>
+        <w:ind w:left="1260" w:hanging="180"/>
+      </w:pPr>
+      <w:rPr>
+        <w:rFonts w:ascii="Andale Mono" w:cs="Andale Mono" w:hAnsi="Andale Mono" w:eastAsia="Andale Mono"/>
+        <w:position w:val="-2"/>
+      </w:rPr>
+    </w:lvl>
+    <w:lvl w:ilvl="7">
+      <w:start w:val="1"/>
+      <w:numFmt w:val="bullet"/>
+      <w:suff w:val="tab"/>
+      <w:lvlText w:val="•"/>
+      <w:lvlJc w:val="left"/>
+      <w:pPr>
+        <w:tabs>
+          <w:tab w:val="num" w:pos="1440"/>
+          <w:tab w:val="clear" w:pos="0"/>
+        </w:tabs>
+        <w:ind w:left="1440" w:hanging="180"/>
+      </w:pPr>
+      <w:rPr>
+        <w:rFonts w:ascii="Andale Mono" w:cs="Andale Mono" w:hAnsi="Andale Mono" w:eastAsia="Andale Mono"/>
+        <w:position w:val="-2"/>
+      </w:rPr>
+    </w:lvl>
+    <w:lvl w:ilvl="8">
+      <w:start w:val="1"/>
+      <w:numFmt w:val="bullet"/>
+      <w:suff w:val="tab"/>
+      <w:lvlText w:val="•"/>
+      <w:lvlJc w:val="left"/>
+      <w:pPr>
+        <w:tabs>
+          <w:tab w:val="num" w:pos="1620"/>
+          <w:tab w:val="clear" w:pos="0"/>
+        </w:tabs>
+        <w:ind w:left="1620" w:hanging="180"/>
+      </w:pPr>
+      <w:rPr>
+        <w:rFonts w:ascii="Andale Mono" w:cs="Andale Mono" w:hAnsi="Andale Mono" w:eastAsia="Andale Mono"/>
+        <w:position w:val="-2"/>
+      </w:rPr>
+    </w:lvl>
+  </w:abstractNum>
+  <w:abstractNum w:abstractNumId="17">
+    <w:multiLevelType w:val="multilevel"/>
+    <w:styleLink w:val="Bullet"/>
+    <w:lvl w:ilvl="0">
+      <w:start w:val="0"/>
+      <w:numFmt w:val="bullet"/>
+      <w:suff w:val="tab"/>
+      <w:lvlText w:val="•"/>
+      <w:lvlJc w:val="left"/>
+      <w:pPr>
+        <w:tabs>
+          <w:tab w:val="num" w:pos="180"/>
+          <w:tab w:val="clear" w:pos="0"/>
+        </w:tabs>
+        <w:ind w:left="180" w:hanging="180"/>
+      </w:pPr>
+      <w:rPr>
+        <w:rFonts w:ascii="Andale Mono" w:cs="Andale Mono" w:hAnsi="Andale Mono" w:eastAsia="Andale Mono"/>
+        <w:position w:val="-2"/>
+      </w:rPr>
+    </w:lvl>
+    <w:lvl w:ilvl="1">
+      <w:start w:val="1"/>
+      <w:numFmt w:val="bullet"/>
+      <w:suff w:val="tab"/>
+      <w:lvlText w:val="•"/>
+      <w:lvlJc w:val="left"/>
+      <w:pPr>
+        <w:tabs>
+          <w:tab w:val="num" w:pos="360"/>
+          <w:tab w:val="clear" w:pos="0"/>
+        </w:tabs>
+        <w:ind w:left="360" w:hanging="180"/>
+      </w:pPr>
+      <w:rPr>
+        <w:rFonts w:ascii="Andale Mono" w:cs="Andale Mono" w:hAnsi="Andale Mono" w:eastAsia="Andale Mono"/>
+        <w:position w:val="-2"/>
+      </w:rPr>
+    </w:lvl>
+    <w:lvl w:ilvl="2">
+      <w:start w:val="1"/>
+      <w:numFmt w:val="bullet"/>
+      <w:suff w:val="tab"/>
+      <w:lvlText w:val="•"/>
+      <w:lvlJc w:val="left"/>
+      <w:pPr>
+        <w:tabs>
+          <w:tab w:val="num" w:pos="540"/>
+          <w:tab w:val="clear" w:pos="0"/>
+        </w:tabs>
+        <w:ind w:left="540" w:hanging="180"/>
+      </w:pPr>
+      <w:rPr>
+        <w:rFonts w:ascii="Andale Mono" w:cs="Andale Mono" w:hAnsi="Andale Mono" w:eastAsia="Andale Mono"/>
+        <w:position w:val="-2"/>
+      </w:rPr>
+    </w:lvl>
+    <w:lvl w:ilvl="3">
+      <w:start w:val="1"/>
+      <w:numFmt w:val="bullet"/>
+      <w:suff w:val="tab"/>
+      <w:lvlText w:val="•"/>
+      <w:lvlJc w:val="left"/>
+      <w:pPr>
+        <w:tabs>
+          <w:tab w:val="num" w:pos="720"/>
+          <w:tab w:val="clear" w:pos="0"/>
+        </w:tabs>
+        <w:ind w:left="720" w:hanging="180"/>
+      </w:pPr>
+      <w:rPr>
+        <w:rFonts w:ascii="Andale Mono" w:cs="Andale Mono" w:hAnsi="Andale Mono" w:eastAsia="Andale Mono"/>
+        <w:position w:val="-2"/>
+      </w:rPr>
+    </w:lvl>
+    <w:lvl w:ilvl="4">
+      <w:start w:val="1"/>
+      <w:numFmt w:val="bullet"/>
+      <w:suff w:val="tab"/>
+      <w:lvlText w:val="•"/>
+      <w:lvlJc w:val="left"/>
+      <w:pPr>
+        <w:tabs>
+          <w:tab w:val="num" w:pos="900"/>
+          <w:tab w:val="clear" w:pos="0"/>
+        </w:tabs>
+        <w:ind w:left="900" w:hanging="180"/>
+      </w:pPr>
+      <w:rPr>
+        <w:rFonts w:ascii="Andale Mono" w:cs="Andale Mono" w:hAnsi="Andale Mono" w:eastAsia="Andale Mono"/>
+        <w:position w:val="-2"/>
+      </w:rPr>
+    </w:lvl>
+    <w:lvl w:ilvl="5">
+      <w:start w:val="1"/>
+      <w:numFmt w:val="bullet"/>
+      <w:suff w:val="tab"/>
+      <w:lvlText w:val="•"/>
+      <w:lvlJc w:val="left"/>
+      <w:pPr>
+        <w:tabs>
+          <w:tab w:val="num" w:pos="1080"/>
+          <w:tab w:val="clear" w:pos="0"/>
+        </w:tabs>
+        <w:ind w:left="1080" w:hanging="180"/>
+      </w:pPr>
+      <w:rPr>
+        <w:rFonts w:ascii="Andale Mono" w:cs="Andale Mono" w:hAnsi="Andale Mono" w:eastAsia="Andale Mono"/>
+        <w:position w:val="-2"/>
+      </w:rPr>
+    </w:lvl>
+    <w:lvl w:ilvl="6">
+      <w:start w:val="1"/>
+      <w:numFmt w:val="bullet"/>
+      <w:suff w:val="tab"/>
+      <w:lvlText w:val="•"/>
+      <w:lvlJc w:val="left"/>
+      <w:pPr>
+        <w:tabs>
+          <w:tab w:val="num" w:pos="1260"/>
+          <w:tab w:val="clear" w:pos="0"/>
+        </w:tabs>
+        <w:ind w:left="1260" w:hanging="180"/>
+      </w:pPr>
+      <w:rPr>
+        <w:rFonts w:ascii="Andale Mono" w:cs="Andale Mono" w:hAnsi="Andale Mono" w:eastAsia="Andale Mono"/>
+        <w:position w:val="-2"/>
+      </w:rPr>
+    </w:lvl>
+    <w:lvl w:ilvl="7">
+      <w:start w:val="1"/>
+      <w:numFmt w:val="bullet"/>
+      <w:suff w:val="tab"/>
+      <w:lvlText w:val="•"/>
+      <w:lvlJc w:val="left"/>
+      <w:pPr>
+        <w:tabs>
+          <w:tab w:val="num" w:pos="1440"/>
+          <w:tab w:val="clear" w:pos="0"/>
+        </w:tabs>
+        <w:ind w:left="1440" w:hanging="180"/>
+      </w:pPr>
+      <w:rPr>
+        <w:rFonts w:ascii="Andale Mono" w:cs="Andale Mono" w:hAnsi="Andale Mono" w:eastAsia="Andale Mono"/>
+        <w:position w:val="-2"/>
+      </w:rPr>
+    </w:lvl>
+    <w:lvl w:ilvl="8">
+      <w:start w:val="1"/>
+      <w:numFmt w:val="bullet"/>
+      <w:suff w:val="tab"/>
+      <w:lvlText w:val="•"/>
+      <w:lvlJc w:val="left"/>
+      <w:pPr>
+        <w:tabs>
+          <w:tab w:val="num" w:pos="1620"/>
+          <w:tab w:val="clear" w:pos="0"/>
+        </w:tabs>
+        <w:ind w:left="1620" w:hanging="180"/>
+      </w:pPr>
+      <w:rPr>
+        <w:rFonts w:ascii="Andale Mono" w:cs="Andale Mono" w:hAnsi="Andale Mono" w:eastAsia="Andale Mono"/>
+        <w:position w:val="-2"/>
+      </w:rPr>
+    </w:lvl>
+  </w:abstractNum>
+  <w:abstractNum w:abstractNumId="18">
+    <w:multiLevelType w:val="multilevel"/>
+    <w:styleLink w:val="Bullet"/>
+    <w:lvl w:ilvl="0">
+      <w:start w:val="0"/>
+      <w:numFmt w:val="bullet"/>
+      <w:suff w:val="tab"/>
+      <w:lvlText w:val="•"/>
+      <w:lvlJc w:val="left"/>
+      <w:pPr>
+        <w:tabs>
+          <w:tab w:val="num" w:pos="180"/>
+          <w:tab w:val="clear" w:pos="0"/>
+        </w:tabs>
+        <w:ind w:left="180" w:hanging="180"/>
+      </w:pPr>
+      <w:rPr>
+        <w:rFonts w:ascii="Andale Mono" w:cs="Andale Mono" w:hAnsi="Andale Mono" w:eastAsia="Andale Mono"/>
+        <w:position w:val="-2"/>
+      </w:rPr>
+    </w:lvl>
+    <w:lvl w:ilvl="1">
+      <w:start w:val="1"/>
+      <w:numFmt w:val="bullet"/>
+      <w:suff w:val="tab"/>
+      <w:lvlText w:val="•"/>
+      <w:lvlJc w:val="left"/>
+      <w:pPr>
+        <w:tabs>
+          <w:tab w:val="num" w:pos="360"/>
+          <w:tab w:val="clear" w:pos="0"/>
+        </w:tabs>
+        <w:ind w:left="360" w:hanging="180"/>
+      </w:pPr>
+      <w:rPr>
+        <w:rFonts w:ascii="Andale Mono" w:cs="Andale Mono" w:hAnsi="Andale Mono" w:eastAsia="Andale Mono"/>
+        <w:position w:val="-2"/>
+      </w:rPr>
+    </w:lvl>
+    <w:lvl w:ilvl="2">
+      <w:start w:val="1"/>
+      <w:numFmt w:val="bullet"/>
+      <w:suff w:val="tab"/>
+      <w:lvlText w:val="•"/>
+      <w:lvlJc w:val="left"/>
+      <w:pPr>
+        <w:tabs>
+          <w:tab w:val="num" w:pos="540"/>
+          <w:tab w:val="clear" w:pos="0"/>
+        </w:tabs>
+        <w:ind w:left="540" w:hanging="180"/>
+      </w:pPr>
+      <w:rPr>
+        <w:rFonts w:ascii="Andale Mono" w:cs="Andale Mono" w:hAnsi="Andale Mono" w:eastAsia="Andale Mono"/>
+        <w:position w:val="-2"/>
+      </w:rPr>
+    </w:lvl>
+    <w:lvl w:ilvl="3">
+      <w:start w:val="1"/>
+      <w:numFmt w:val="bullet"/>
+      <w:suff w:val="tab"/>
+      <w:lvlText w:val="•"/>
+      <w:lvlJc w:val="left"/>
+      <w:pPr>
+        <w:tabs>
+          <w:tab w:val="num" w:pos="720"/>
+          <w:tab w:val="clear" w:pos="0"/>
+        </w:tabs>
+        <w:ind w:left="720" w:hanging="180"/>
+      </w:pPr>
+      <w:rPr>
+        <w:rFonts w:ascii="Andale Mono" w:cs="Andale Mono" w:hAnsi="Andale Mono" w:eastAsia="Andale Mono"/>
+        <w:position w:val="-2"/>
+      </w:rPr>
+    </w:lvl>
+    <w:lvl w:ilvl="4">
+      <w:start w:val="1"/>
+      <w:numFmt w:val="bullet"/>
+      <w:suff w:val="tab"/>
+      <w:lvlText w:val="•"/>
+      <w:lvlJc w:val="left"/>
+      <w:pPr>
+        <w:tabs>
+          <w:tab w:val="num" w:pos="900"/>
+          <w:tab w:val="clear" w:pos="0"/>
+        </w:tabs>
+        <w:ind w:left="900" w:hanging="180"/>
+      </w:pPr>
+      <w:rPr>
+        <w:rFonts w:ascii="Andale Mono" w:cs="Andale Mono" w:hAnsi="Andale Mono" w:eastAsia="Andale Mono"/>
+        <w:position w:val="-2"/>
+      </w:rPr>
+    </w:lvl>
+    <w:lvl w:ilvl="5">
+      <w:start w:val="1"/>
+      <w:numFmt w:val="bullet"/>
+      <w:suff w:val="tab"/>
+      <w:lvlText w:val="•"/>
+      <w:lvlJc w:val="left"/>
+      <w:pPr>
+        <w:tabs>
+          <w:tab w:val="num" w:pos="1080"/>
+          <w:tab w:val="clear" w:pos="0"/>
+        </w:tabs>
+        <w:ind w:left="1080" w:hanging="180"/>
+      </w:pPr>
+      <w:rPr>
+        <w:rFonts w:ascii="Andale Mono" w:cs="Andale Mono" w:hAnsi="Andale Mono" w:eastAsia="Andale Mono"/>
+        <w:position w:val="-2"/>
+      </w:rPr>
+    </w:lvl>
+    <w:lvl w:ilvl="6">
+      <w:start w:val="1"/>
+      <w:numFmt w:val="bullet"/>
+      <w:suff w:val="tab"/>
+      <w:lvlText w:val="•"/>
+      <w:lvlJc w:val="left"/>
+      <w:pPr>
+        <w:tabs>
+          <w:tab w:val="num" w:pos="1260"/>
+          <w:tab w:val="clear" w:pos="0"/>
+        </w:tabs>
+        <w:ind w:left="1260" w:hanging="180"/>
+      </w:pPr>
+      <w:rPr>
+        <w:rFonts w:ascii="Andale Mono" w:cs="Andale Mono" w:hAnsi="Andale Mono" w:eastAsia="Andale Mono"/>
+        <w:position w:val="-2"/>
+      </w:rPr>
+    </w:lvl>
+    <w:lvl w:ilvl="7">
+      <w:start w:val="1"/>
+      <w:numFmt w:val="bullet"/>
+      <w:suff w:val="tab"/>
+      <w:lvlText w:val="•"/>
+      <w:lvlJc w:val="left"/>
+      <w:pPr>
+        <w:tabs>
+          <w:tab w:val="num" w:pos="1440"/>
+          <w:tab w:val="clear" w:pos="0"/>
+        </w:tabs>
+        <w:ind w:left="1440" w:hanging="180"/>
+      </w:pPr>
+      <w:rPr>
+        <w:rFonts w:ascii="Andale Mono" w:cs="Andale Mono" w:hAnsi="Andale Mono" w:eastAsia="Andale Mono"/>
+        <w:position w:val="-2"/>
+      </w:rPr>
+    </w:lvl>
+    <w:lvl w:ilvl="8">
+      <w:start w:val="1"/>
+      <w:numFmt w:val="bullet"/>
+      <w:suff w:val="tab"/>
+      <w:lvlText w:val="•"/>
+      <w:lvlJc w:val="left"/>
+      <w:pPr>
+        <w:tabs>
+          <w:tab w:val="num" w:pos="1620"/>
+          <w:tab w:val="clear" w:pos="0"/>
+        </w:tabs>
+        <w:ind w:left="1620" w:hanging="180"/>
+      </w:pPr>
+      <w:rPr>
+        <w:rFonts w:ascii="Andale Mono" w:cs="Andale Mono" w:hAnsi="Andale Mono" w:eastAsia="Andale Mono"/>
+        <w:position w:val="-2"/>
+      </w:rPr>
+    </w:lvl>
+  </w:abstractNum>
+  <w:abstractNum w:abstractNumId="19">
     <w:multiLevelType w:val="multilevel"/>
     <w:styleLink w:val="Bullet"/>
     <w:lvl w:ilvl="0">
@@ -3350,6 +4624,24 @@
   </w:num>
   <w:num w:numId="14">
     <w:abstractNumId w:val="13"/>
+  </w:num>
+  <w:num w:numId="15">
+    <w:abstractNumId w:val="14"/>
+  </w:num>
+  <w:num w:numId="16">
+    <w:abstractNumId w:val="15"/>
+  </w:num>
+  <w:num w:numId="17">
+    <w:abstractNumId w:val="16"/>
+  </w:num>
+  <w:num w:numId="18">
+    <w:abstractNumId w:val="17"/>
+  </w:num>
+  <w:num w:numId="19">
+    <w:abstractNumId w:val="18"/>
+  </w:num>
+  <w:num w:numId="20">
+    <w:abstractNumId w:val="19"/>
   </w:num>
 </w:numbering>
 </file>

</xml_diff>